<commit_message>
Roteiro lista filmes 1 concluído
</commit_message>
<xml_diff>
--- a/Roteiro pagina filmes lista 1.docx
+++ b/Roteiro pagina filmes lista 1.docx
@@ -17,23 +17,7 @@
           <w:bCs/>
           <w:color w:val="0F4761" w:themeColor="accent1" w:themeShade="BF"/>
         </w:rPr>
-        <w:t xml:space="preserve">Roteiro </w:t>
-      </w:r>
-      <w:r>
-        <w:rPr>
-          <w:b/>
-          <w:bCs/>
-          <w:color w:val="0F4761" w:themeColor="accent1" w:themeShade="BF"/>
-        </w:rPr>
-        <w:t>página</w:t>
-      </w:r>
-      <w:r>
-        <w:rPr>
-          <w:b/>
-          <w:bCs/>
-          <w:color w:val="0F4761" w:themeColor="accent1" w:themeShade="BF"/>
-        </w:rPr>
-        <w:t xml:space="preserve"> filmes lista 1</w:t>
+        <w:t>Roteiro página filmes lista 1</w:t>
       </w:r>
     </w:p>
     <w:p>
@@ -43,20 +27,20 @@
       <w:r>
         <w:t>Lista conforto. Ou como eu também gosto de chamar: lista tpm. Uma lista não muito séria, que contém muitos filmes de sessão da tarde, comédias românticas (que naturalmente têm casamentos) e alguns musicais. Filmes que em sua maioria não são tecnicamente incríveis ou inovadores, mas que eu carrego no peito pelo conforto que me proporcionaram quando precisei e me pela alegria que trazem quando reassisto</w:t>
       </w:r>
-    </w:p>
-    <w:p>
-      <w:pPr>
-        <w:jc w:val="both"/>
-        <w:rPr>
-          <w:b/>
-          <w:bCs/>
-        </w:rPr>
-      </w:pPr>
-      <w:r>
-        <w:rPr>
-          <w:b/>
-          <w:bCs/>
-        </w:rPr>
+      <w:r>
+        <w:t>.</w:t>
+      </w:r>
+    </w:p>
+    <w:p>
+      <w:pPr>
+        <w:jc w:val="both"/>
+      </w:pPr>
+    </w:p>
+    <w:p>
+      <w:pPr>
+        <w:jc w:val="both"/>
+      </w:pPr>
+      <w:r>
         <w:t>Mamma Mia!</w:t>
       </w:r>
     </w:p>
@@ -65,33 +49,29 @@
         <w:jc w:val="both"/>
       </w:pPr>
       <w:r>
-        <w:t xml:space="preserve">Uma ilha grega, uma </w:t>
-      </w:r>
-      <w:proofErr w:type="gramStart"/>
-      <w:r>
-        <w:t>playlist</w:t>
-      </w:r>
-      <w:proofErr w:type="gramEnd"/>
-      <w:r>
-        <w:t xml:space="preserve"> cantada</w:t>
-      </w:r>
-      <w:r>
-        <w:t xml:space="preserve"> composta 100% por músicas do ABBA, Meryl Streep e três coroas </w:t>
-      </w:r>
-      <w:r>
-        <w:t>bonitos</w:t>
-      </w:r>
-      <w:r>
-        <w:t>, sendo um deles simplesmente o agente 007 (Pierce Brosnan *coraçãozinho). Nesse contexto perfeito, a noiva Sophie convida três ex-namorados de sua mãe na esperança de conhecer seu verdadeiro pai a tempo de seu casamento.</w:t>
-      </w:r>
-    </w:p>
-    <w:p>
-      <w:pPr>
-        <w:jc w:val="both"/>
-      </w:pPr>
-      <w:r>
-        <w:t>Título</w:t>
-      </w:r>
+        <w:t xml:space="preserve">Uma ilha grega, uma playlist composta 100% por músicas do ABBA, Meryl Streep e três coroas gatos, sendo um deles simplesmente o agente 007 (Pierce Brosnan </w:t>
+      </w:r>
+      <w:r>
+        <w:t>&amp;</w:t>
+      </w:r>
+      <w:proofErr w:type="spellStart"/>
+      <w:r>
+        <w:t>hearts</w:t>
+      </w:r>
+      <w:proofErr w:type="spellEnd"/>
+      <w:r>
+        <w:t>). Nesse contexto perfeito, a noiva Sophie convida três ex-namorados de sua mãe na esperança de conhecer seu verdadeiro pai a tempo de seu casamento.</w:t>
+      </w:r>
+    </w:p>
+    <w:p>
+      <w:pPr>
+        <w:jc w:val="both"/>
+      </w:pPr>
+      <w:proofErr w:type="spellStart"/>
+      <w:r>
+        <w:t>Titulo</w:t>
+      </w:r>
+      <w:proofErr w:type="spellEnd"/>
       <w:r>
         <w:t xml:space="preserve"> no Brasil: Mamma Mia!</w:t>
       </w:r>
@@ -104,16 +84,8 @@
     <w:p>
       <w:pPr>
         <w:jc w:val="both"/>
-        <w:rPr>
-          <w:b/>
-          <w:bCs/>
-        </w:rPr>
-      </w:pPr>
-      <w:r>
-        <w:rPr>
-          <w:b/>
-          <w:bCs/>
-        </w:rPr>
+      </w:pPr>
+      <w:r>
         <w:t>27 Dresses</w:t>
       </w:r>
     </w:p>
@@ -122,43 +94,32 @@
         <w:jc w:val="both"/>
       </w:pPr>
       <w:r>
-        <w:t>O filme que já começa com uma sequência frenética de dois casamentos simultâneos, dancinhas brega, vestidos e táxis (na verdade um táxi só). A história acompanha a secretaria e "eterna" dama de honra, Jane lidando com uma situação super embaraçosa, que foi agravada pela sua incapacidade em dizer "não". Definitivamente a comédia romântica que eu mais assisti na vida. Talvez a presença do jornalista mais charmoso do audiovisual: Kevin Doyle tenha contribuído para isso. Talvez. Esse filme também me apresentou a minha música favorita do Elton John "Bennie and The Jets" (mesmo que nenhum verso da música tenha sido cantado certo) e só por isso já vale a pena. Carinho eterno por esse aqui</w:t>
-      </w:r>
-    </w:p>
-    <w:p>
-      <w:pPr>
-        <w:jc w:val="both"/>
-      </w:pPr>
-      <w:r>
-        <w:t>Título</w:t>
-      </w:r>
-      <w:r>
-        <w:t xml:space="preserve"> no Brasil: Vestida pra </w:t>
-      </w:r>
-      <w:proofErr w:type="gramStart"/>
-      <w:r>
-        <w:t>casar</w:t>
-      </w:r>
-      <w:proofErr w:type="gramEnd"/>
-    </w:p>
-    <w:p>
-      <w:pPr>
-        <w:jc w:val="both"/>
-      </w:pPr>
-    </w:p>
-    <w:p>
-      <w:pPr>
-        <w:jc w:val="both"/>
-        <w:rPr>
-          <w:b/>
-          <w:bCs/>
-        </w:rPr>
-      </w:pPr>
-      <w:r>
-        <w:rPr>
-          <w:b/>
-          <w:bCs/>
-        </w:rPr>
+        <w:t>O filme logo no início tem uma sequência de dois casamentos simultâneos, dancinhas brega, vestidos e táxis (na verdade um táxi só). A história acompanha a secretaria e "eterna" dama de honra, Jane lidando com uma situação super embaraçosa, que foi agravada pela sua incapacidade em dizer "não". Definitivamente a comédia romântica que eu mais assisti na vida. Talvez a presença do jornalista mais charmoso do audiovisual: Kevin Doyle tenha contribuído para isso. Talvez. Esse filme também me apresentou a minha música favorita do Elton John "Bennie and The Jets" (mesmo que nenhum verso da música tenha sido cantado certo) e só por isso já vale a pena. Carinho eterno por esse aqui</w:t>
+      </w:r>
+    </w:p>
+    <w:p>
+      <w:pPr>
+        <w:jc w:val="both"/>
+      </w:pPr>
+      <w:proofErr w:type="spellStart"/>
+      <w:r>
+        <w:t>Titulo</w:t>
+      </w:r>
+      <w:proofErr w:type="spellEnd"/>
+      <w:r>
+        <w:t xml:space="preserve"> no Brasil: Vestida pra casar</w:t>
+      </w:r>
+    </w:p>
+    <w:p>
+      <w:pPr>
+        <w:jc w:val="both"/>
+      </w:pPr>
+    </w:p>
+    <w:p>
+      <w:pPr>
+        <w:jc w:val="both"/>
+      </w:pPr>
+      <w:r>
         <w:t>Crazy Stupid Love</w:t>
       </w:r>
     </w:p>
@@ -167,19 +128,26 @@
         <w:jc w:val="both"/>
       </w:pPr>
       <w:r>
-        <w:t xml:space="preserve">Carl Weaver, um homem de meia idade, tem a vida virada de cabeça pra baixo quando sua esposa pede o divórcio. Até que em um bar ele conhece o jovem conquistador Jacob, que decide ajudá-lo a recuperar a autoestima e dar a volta por cima. E então a vida de Carl vira de cabeça pra baixo de novo e de novo. Nesse aqui tem plot twist! E também foi onde nasceu o meme do Ryan Gosling rindo. Amo. Esse deve ser o filme com o elenco que eu </w:t>
-      </w:r>
-      <w:r>
-        <w:t>considero melhor.</w:t>
-      </w:r>
-    </w:p>
-    <w:p>
-      <w:pPr>
-        <w:jc w:val="both"/>
-      </w:pPr>
-      <w:r>
-        <w:t>Título</w:t>
-      </w:r>
+        <w:t xml:space="preserve">Carl Weaver, um homem de meia idade, tem a vida virada de cabeça pra baixo quando sua esposa pede o divórcio. Até que em um bar ele conhece o jovem conquistador Jacob, que decide ajudá-lo a recuperar a autoestima e dar a volta por cima. E então a vida de Carl </w:t>
+      </w:r>
+      <w:proofErr w:type="spellStart"/>
+      <w:r>
+        <w:t>vira</w:t>
+      </w:r>
+      <w:proofErr w:type="spellEnd"/>
+      <w:r>
+        <w:t xml:space="preserve"> de cabeça pra baixo de novo e de novo. Nesse aqui tem plot twist! E também foi onde nasceu o meme do Ryan Gosling rindo. Amo. Na minha opinião, esse filme tem um dos elencos mais carismáticos do gênero.</w:t>
+      </w:r>
+    </w:p>
+    <w:p>
+      <w:pPr>
+        <w:jc w:val="both"/>
+      </w:pPr>
+      <w:proofErr w:type="spellStart"/>
+      <w:r>
+        <w:t>Titulo</w:t>
+      </w:r>
+      <w:proofErr w:type="spellEnd"/>
       <w:r>
         <w:t xml:space="preserve"> no Brasil: Amor a toda prova</w:t>
       </w:r>
@@ -192,16 +160,8 @@
     <w:p>
       <w:pPr>
         <w:jc w:val="both"/>
-        <w:rPr>
-          <w:b/>
-          <w:bCs/>
-        </w:rPr>
-      </w:pPr>
-      <w:r>
-        <w:rPr>
-          <w:b/>
-          <w:bCs/>
-        </w:rPr>
+      </w:pPr>
+      <w:r>
         <w:t>The Emperor's New Groove</w:t>
       </w:r>
     </w:p>
@@ -210,13 +170,7 @@
         <w:jc w:val="both"/>
       </w:pPr>
       <w:r>
-        <w:t xml:space="preserve">O imperador Kuzco é um jovem muito arrogante, egoísta e ambicioso que perde seu poder quando é transformado em lhama e vai ser desafiado a uma </w:t>
-      </w:r>
-      <w:r>
-        <w:t>autoanálise</w:t>
-      </w:r>
-      <w:r>
-        <w:t>. Pra mim, essa é a melhor animação de todas: é hilária, tem uma dupla sensacional formada por Izma e Kronk</w:t>
+        <w:t>O imperador Kuzco é um jovem muito arrogante, egoísta e ambicioso que perde seu poder quando é transformado em lhama e vai ser desafiado a uma auto análise. Pra mim, essa é a melhor animação de todas: é hilária,  tem uma dupla sensacional formada por Izma e seu assistente Kronk e a dublagem brasileira é perfeita (Selton Melo *coração)</w:t>
       </w:r>
     </w:p>
     <w:p>
@@ -224,15 +178,177 @@
         <w:jc w:val="both"/>
       </w:pPr>
       <w:proofErr w:type="spellStart"/>
-      <w:proofErr w:type="gramStart"/>
       <w:r>
         <w:t>Titulo</w:t>
       </w:r>
       <w:proofErr w:type="spellEnd"/>
-      <w:proofErr w:type="gramEnd"/>
       <w:r>
         <w:t xml:space="preserve"> no Brasil: A nova onda do imperador</w:t>
       </w:r>
+    </w:p>
+    <w:p>
+      <w:pPr>
+        <w:jc w:val="both"/>
+      </w:pPr>
+    </w:p>
+    <w:p>
+      <w:pPr>
+        <w:jc w:val="both"/>
+      </w:pPr>
+      <w:r>
+        <w:t>Casa comigo?</w:t>
+      </w:r>
+    </w:p>
+    <w:p>
+      <w:pPr>
+        <w:jc w:val="both"/>
+      </w:pPr>
+      <w:r>
+        <w:t>Uma mulher americana pretende aproveitar um feriado irlandês para pedir o seu namorado em casamento, já que ele ainda não fez o pedido. O plano é que Amy o surpreenda em uma viagem de trabalho, mas inúmeras dificuldades surgem no trajeto, dificultando a sua chegada. Ela contrata o irlandês ? como guia, mas a viagem é bem diferente do esperado.</w:t>
+      </w:r>
+    </w:p>
+    <w:p>
+      <w:pPr>
+        <w:jc w:val="both"/>
+      </w:pPr>
+    </w:p>
+    <w:p>
+      <w:pPr>
+        <w:jc w:val="both"/>
+      </w:pPr>
+      <w:r>
+        <w:t>Questão de tempo</w:t>
+      </w:r>
+    </w:p>
+    <w:p>
+      <w:pPr>
+        <w:jc w:val="both"/>
+      </w:pPr>
+      <w:r>
+        <w:t>Tim descobre por meio de seu pai um segredo de família que tem o potencial de mudar a sua vida completamente: todos os homens da família conseguem viajar para o passado. Ele conhece a adorável Mary e aprende, de um jeito angustiante, mas divertido que tem que lidar com cuidado com a habilidade para não gerar consequências indesejadas e irreversíveis. Pra mim, Questão de Tempo, é um filme muito meigo, com personagens cativantes e uma história criativa.</w:t>
+      </w:r>
+    </w:p>
+    <w:p>
+      <w:pPr>
+        <w:jc w:val="both"/>
+      </w:pPr>
+    </w:p>
+    <w:p>
+      <w:pPr>
+        <w:jc w:val="both"/>
+      </w:pPr>
+      <w:r>
+        <w:t xml:space="preserve">O diabo veste </w:t>
+      </w:r>
+      <w:proofErr w:type="spellStart"/>
+      <w:r>
+        <w:t>prada</w:t>
+      </w:r>
+      <w:proofErr w:type="spellEnd"/>
+    </w:p>
+    <w:p>
+      <w:pPr>
+        <w:jc w:val="both"/>
+      </w:pPr>
+      <w:r>
+        <w:t xml:space="preserve">Mesmo sem nunca ter se imaginado trabalhando no mundo da moda, a aspirante a jornalista Mia consegue uma vaga como assistente de uma importante e editora da revista ?, Miranda P. O trabalho proporciona roupas, sapatos e bolsas de marca, mas em contrapartida testa todos os limites de Mia. Adoro esse filme mesmo não sendo fã da moda dos anos 2000, até porque a Miranda já é um show </w:t>
+      </w:r>
+      <w:proofErr w:type="spellStart"/>
+      <w:r>
+        <w:t>a</w:t>
+      </w:r>
+      <w:proofErr w:type="spellEnd"/>
+      <w:r>
+        <w:t xml:space="preserve"> parte, com as melhores expressões faciais, sendo a maioria delas de julgamento. Maravilhosa. Tóxica? Com certeza. Mas maravilhosa.</w:t>
+      </w:r>
+    </w:p>
+    <w:p>
+      <w:pPr>
+        <w:jc w:val="both"/>
+      </w:pPr>
+    </w:p>
+    <w:p>
+      <w:pPr>
+        <w:jc w:val="both"/>
+      </w:pPr>
+      <w:r>
+        <w:t>Orgulho e Preconceito</w:t>
+      </w:r>
+    </w:p>
+    <w:p>
+      <w:pPr>
+        <w:jc w:val="both"/>
+      </w:pPr>
+      <w:r>
+        <w:lastRenderedPageBreak/>
+        <w:t xml:space="preserve">Essa história clássica se passa Inglaterra, 1797. Cinco irmãs d família Bennet foram criadas por uma mãe com fixação em lhes encontrar maridos ricos que garantam um futuro. Porém Elizabeth, a filha mais velha, não concorda com isso e almeja mais da vida. Ela já havia passado do que era considerada a idade de se casar, quando o sr. </w:t>
+      </w:r>
+      <w:proofErr w:type="spellStart"/>
+      <w:r>
+        <w:t>Bingley</w:t>
+      </w:r>
+      <w:proofErr w:type="spellEnd"/>
+      <w:r>
+        <w:t>, um solteiro rico, passa a morar em uma mansão próxima. Ele chega acompanhado da irmã e de um amigo, o sr. Darcy, orgulhoso e esnobe. Os encontros entre Elizabeth e Darcy passam a ser cada vez mais constantes, apesar deles sempre discutirem e partir disso uma história linda e complicada na medida certa é construída. A autora do livro que inspirou o filme, Jane Austen é uma escritora muito respeitada com diversas adaptações de suas obras. Então confia que a história é boa. Mas sinceramente, esse filme poderia facilmente estar na outra lista, pois é um filme mais sério, com muita qualidade técnica. Acredito que ele se enquadre melhor aqui, pois me trouxe e ainda me traz muito conforto.</w:t>
+      </w:r>
+    </w:p>
+    <w:p>
+      <w:pPr>
+        <w:jc w:val="both"/>
+      </w:pPr>
+    </w:p>
+    <w:p>
+      <w:pPr>
+        <w:jc w:val="both"/>
+      </w:pPr>
+      <w:r>
+        <w:t xml:space="preserve">High </w:t>
+      </w:r>
+      <w:proofErr w:type="spellStart"/>
+      <w:r>
+        <w:t>School</w:t>
+      </w:r>
+      <w:proofErr w:type="spellEnd"/>
+      <w:r>
+        <w:t xml:space="preserve"> Musical</w:t>
+      </w:r>
+    </w:p>
+    <w:p>
+      <w:pPr>
+        <w:jc w:val="both"/>
+      </w:pPr>
+      <w:r>
+        <w:t xml:space="preserve">Durante uma festa de ano novo, mais especificamente em um concurso de karaokê, Troy Bolton conhece Gabriella Montez. Eles são meio que obrigados a cantar juntos, mas acabam gostando da experiência. Se reencontram no início das aulas, já que por coincidência Gabriella foi matriculada exatamente na turma de Troy (claro né?). E então eles descobrem que apesar do mesmo gosto pela música, em outros aspectos são muito diferentes. Ele é um garoto popular, astro do time de basquete e ela é uma jovem estudiosa e mais reservada. Eles dois são os protagonistas oficiais, mas pra mim a estrela do filme é na verdade </w:t>
+      </w:r>
+      <w:proofErr w:type="spellStart"/>
+      <w:r>
+        <w:t>Sharpay</w:t>
+      </w:r>
+      <w:proofErr w:type="spellEnd"/>
+      <w:r>
+        <w:t xml:space="preserve"> Evans. Acho que ficou claro pelas imagens. Sempre acompanhada pelo icônico irmão Ryan, e quase sempre vestida de rosa, </w:t>
+      </w:r>
+      <w:proofErr w:type="spellStart"/>
+      <w:r>
+        <w:t>Sharpay</w:t>
+      </w:r>
+      <w:proofErr w:type="spellEnd"/>
+      <w:r>
+        <w:t xml:space="preserve"> é carismática e talentosa. Nunca errou ;). Nesse aqui tem muita cantoria, claro. Essa lista não estaria completa sem um musical </w:t>
+      </w:r>
+      <w:proofErr w:type="spellStart"/>
+      <w:r>
+        <w:t>breguinha</w:t>
+      </w:r>
+      <w:proofErr w:type="spellEnd"/>
+      <w:r>
+        <w:t xml:space="preserve"> da Disney. Bom demais.</w:t>
+      </w:r>
+    </w:p>
+    <w:p>
+      <w:pPr>
+        <w:jc w:val="both"/>
+      </w:pPr>
     </w:p>
     <w:sectPr>
       <w:pgSz w:w="11906" w:h="16838"/>
@@ -897,7 +1013,6 @@
   <w:style w:type="character" w:default="1" w:styleId="Fontepargpadro">
     <w:name w:val="Default Paragraph Font"/>
     <w:uiPriority w:val="1"/>
-    <w:semiHidden/>
     <w:unhideWhenUsed/>
   </w:style>
   <w:style w:type="table" w:default="1" w:styleId="Tabelanormal">

</xml_diff>

<commit_message>
Página filmes 1 - lista conforto
</commit_message>
<xml_diff>
--- a/Roteiro pagina filmes lista 1.docx
+++ b/Roteiro pagina filmes lista 1.docx
@@ -28,262 +28,281 @@
         <w:t>Lista conforto. Uma lista não muito séria, que contém</w:t>
       </w:r>
       <w:r>
+        <w:t xml:space="preserve"> romances,</w:t>
+      </w:r>
+      <w:r>
+        <w:t xml:space="preserve"> comédias românticas</w:t>
+      </w:r>
+      <w:r>
+        <w:t>,</w:t>
+      </w:r>
+      <w:r>
+        <w:t xml:space="preserve"> filmes de sessão da tarde</w:t>
+      </w:r>
+      <w:r>
         <w:t xml:space="preserve"> </w:t>
       </w:r>
       <w:r>
-        <w:t>romances,</w:t>
-      </w:r>
-      <w:r>
-        <w:t xml:space="preserve"> comédias românticas</w:t>
-      </w:r>
-      <w:r>
-        <w:t>,</w:t>
-      </w:r>
-      <w:r>
-        <w:t xml:space="preserve"> filmes de sessão da tarde</w:t>
+        <w:t xml:space="preserve">e musicais. Filmes que em sua maioria não são tecnicamente incríveis ou inovadores, mas que eu carrego </w:t>
+      </w:r>
+      <w:r>
+        <w:t xml:space="preserve">comigo </w:t>
+      </w:r>
+      <w:r>
+        <w:t>pelo conforto que me proporcionaram quando precisei e me pela alegria que trazem quando reassisto</w:t>
+      </w:r>
+      <w:r>
+        <w:t>.</w:t>
+      </w:r>
+      <w:r>
+        <w:t xml:space="preserve"> São fofos, </w:t>
+      </w:r>
+      <w:r>
+        <w:t xml:space="preserve">são </w:t>
+      </w:r>
+      <w:r>
+        <w:t>simpáticos.</w:t>
+      </w:r>
+    </w:p>
+    <w:p>
+      <w:pPr>
+        <w:jc w:val="both"/>
+      </w:pPr>
+    </w:p>
+    <w:p>
+      <w:pPr>
+        <w:jc w:val="both"/>
+      </w:pPr>
+      <w:r>
+        <w:t>Mamma Mia!</w:t>
+      </w:r>
+    </w:p>
+    <w:p>
+      <w:pPr>
+        <w:jc w:val="both"/>
+      </w:pPr>
+      <w:r>
+        <w:t xml:space="preserve">Uma ilha grega, uma playlist composta 100% por músicas do ABBA, Meryl Streep e três coroas gatos, sendo um deles simplesmente o agente 007 (Pierce Brosnan </w:t>
+      </w:r>
+      <w:r>
+        <w:t>&amp;</w:t>
+      </w:r>
+      <w:r>
+        <w:t>Hearts;</w:t>
+      </w:r>
+      <w:r>
+        <w:t>). Nesse contexto perfeito, a noiva Sophie convida três ex-namorados de sua mãe na esperança de conhecer seu verdadeiro pai a tempo de seu casamento.</w:t>
+      </w:r>
+    </w:p>
+    <w:p>
+      <w:pPr>
+        <w:jc w:val="both"/>
+      </w:pPr>
+      <w:r>
+        <w:t>Titulo no Brasil: Mamma Mia!</w:t>
+      </w:r>
+    </w:p>
+    <w:p>
+      <w:pPr>
+        <w:jc w:val="both"/>
+      </w:pPr>
+    </w:p>
+    <w:p>
+      <w:pPr>
+        <w:jc w:val="both"/>
+      </w:pPr>
+      <w:r>
+        <w:t>27 Dresses</w:t>
+      </w:r>
+    </w:p>
+    <w:p>
+      <w:pPr>
+        <w:jc w:val="both"/>
+      </w:pPr>
+      <w:r>
+        <w:t>O filme logo no início tem uma sequência de dois casamentos simultâneos, dancinhas brega, vestidos e táxis (na verdade um táxi só). A história acompanha a secretaria e "eterna" dama de honra, Jane lidando com uma situação super embaraçosa, que foi agravada pela sua incapacidade em dizer "não". Definitivamente a comédia romântica que eu mais assisti na vida. Talvez a presença do jornalista mais charmoso do audiovisual: Kevin Doyle tenha contribuído para isso. Talvez. Esse filme também me apresentou a minha música favorita do Elton John "Bennie and The Jets" (mesmo que nenhum verso da música tenha sido cantado certo) e só por isso já vale a pena. Carinho eterno por esse aqui</w:t>
+      </w:r>
+    </w:p>
+    <w:p>
+      <w:pPr>
+        <w:jc w:val="both"/>
+      </w:pPr>
+      <w:r>
+        <w:t>Titulo no Brasil: Vestida p</w:t>
+      </w:r>
+      <w:r>
+        <w:t>a</w:t>
+      </w:r>
+      <w:r>
+        <w:t>ra casar</w:t>
+      </w:r>
+    </w:p>
+    <w:p>
+      <w:pPr>
+        <w:jc w:val="both"/>
+      </w:pPr>
+    </w:p>
+    <w:p>
+      <w:pPr>
+        <w:jc w:val="both"/>
+      </w:pPr>
+      <w:r>
+        <w:t>Crazy Stupid Love</w:t>
+      </w:r>
+    </w:p>
+    <w:p>
+      <w:pPr>
+        <w:jc w:val="both"/>
+      </w:pPr>
+      <w:r>
+        <w:t>Carl Weaver, um homem de meia idade, tem a vida virada de cabeça pra baixo quando sua esposa pede o divórcio. Até que em um bar ele conhece o jovem conquistador Jacob, que decide ajudá-lo a recuperar a autoestima e dar a volta por cima. E então a vida de Carl vira de cabeça pra baixo de novo e de novo. Nesse aqui tem plot twist! E também foi onde nasceu o meme do Ryan Gosling rindo. Amo. Na minha opinião, esse filme tem um dos elencos mais carismáticos do gênero.</w:t>
+      </w:r>
+    </w:p>
+    <w:p>
+      <w:pPr>
+        <w:jc w:val="both"/>
+      </w:pPr>
+      <w:r>
+        <w:t>Titulo no Brasil: Amor a toda prova</w:t>
+      </w:r>
+    </w:p>
+    <w:p>
+      <w:pPr>
+        <w:jc w:val="both"/>
+      </w:pPr>
+    </w:p>
+    <w:p>
+      <w:pPr>
+        <w:jc w:val="both"/>
+      </w:pPr>
+      <w:r>
+        <w:t>The Emperor's New Groove</w:t>
+      </w:r>
+    </w:p>
+    <w:p>
+      <w:pPr>
+        <w:jc w:val="both"/>
+      </w:pPr>
+      <w:r>
+        <w:t>O imperador Kuzco é um jovem muito arrogante, egoísta e ambicioso que perde seu poder quando é transformado em lhama e vai ser desafiado a uma auto análise. Pra mim, essa é a melhor animação de todas: é hilária,  tem uma dupla sensacional formada por Izma e seu assistente Kronk e a dublagem brasileira é perfeita (Selton Melo *coração)</w:t>
+      </w:r>
+    </w:p>
+    <w:p>
+      <w:pPr>
+        <w:jc w:val="both"/>
+      </w:pPr>
+      <w:r>
+        <w:t>Titulo no Brasil: A nova onda do imperador</w:t>
+      </w:r>
+    </w:p>
+    <w:p>
+      <w:pPr>
+        <w:jc w:val="both"/>
+      </w:pPr>
+    </w:p>
+    <w:p>
+      <w:pPr>
+        <w:jc w:val="both"/>
+      </w:pPr>
+      <w:r>
+        <w:t>Casa comigo?</w:t>
+      </w:r>
+    </w:p>
+    <w:p>
+      <w:pPr>
+        <w:jc w:val="both"/>
+      </w:pPr>
+      <w:r>
+        <w:t>Uma mulher americana pretende aproveitar um feriado irlandês para pedir o seu namorado em casamento, já que ele ainda não fez o pedido. O plano é que Amy o surpreenda em uma viagem de trabalho, mas inúmeras dificuldades surgem no trajeto, dificultando a sua chegada. Ela contrata o irlandês ? como guia, mas a viagem é bem diferente do esperado.</w:t>
+      </w:r>
+    </w:p>
+    <w:p>
+      <w:pPr>
+        <w:jc w:val="both"/>
+      </w:pPr>
+    </w:p>
+    <w:p>
+      <w:pPr>
+        <w:jc w:val="both"/>
+      </w:pPr>
+      <w:r>
+        <w:t>Questão de tempo</w:t>
+      </w:r>
+    </w:p>
+    <w:p>
+      <w:pPr>
+        <w:jc w:val="both"/>
+      </w:pPr>
+      <w:r>
+        <w:t>Tim descobre por meio de seu pai um segredo de família que tem o potencial de mudar a sua vida completamente: todos os homens da família conseguem viajar para o passado. Ele conhece a adorável Mary e aprende, de um jeito angustiante, mas divertido que tem que lidar com cuidado com a habilidade para não gerar consequências indesejadas e irreversíveis. Pra mim, Questão de Tempo, é um filme muito meigo, com personagens cativantes e uma história criativa.</w:t>
+      </w:r>
+    </w:p>
+    <w:p>
+      <w:pPr>
+        <w:jc w:val="both"/>
+      </w:pPr>
+    </w:p>
+    <w:p>
+      <w:pPr>
+        <w:jc w:val="both"/>
+      </w:pPr>
+      <w:r>
+        <w:t>O diabo veste prada</w:t>
+      </w:r>
+    </w:p>
+    <w:p>
+      <w:pPr>
+        <w:jc w:val="both"/>
+      </w:pPr>
+      <w:r>
+        <w:t>Mesmo sem nunca ter se imaginado trabalhando no mundo da moda, a aspirante a jornalista Mia consegue uma vaga como assistente de uma importante e editora da revista ?, Miranda P. O trabalho proporciona roupas, sapatos e bolsas de marca, mas em contrapartida testa todos os limites de Mia. Adoro esse filme mesmo não sendo fã da moda dos anos 2000, até porque a Miranda já é um show a parte, com as melhores expressões faciais, sendo a maioria delas de julgamento. Maravilhosa. Tóxica? Com certeza. Mas maravilhosa.</w:t>
+      </w:r>
+    </w:p>
+    <w:p>
+      <w:pPr>
+        <w:jc w:val="both"/>
+      </w:pPr>
+    </w:p>
+    <w:p>
+      <w:pPr>
+        <w:jc w:val="both"/>
+      </w:pPr>
+      <w:r>
+        <w:t>Orgulho e Preconceito</w:t>
+      </w:r>
+    </w:p>
+    <w:p>
+      <w:pPr>
+        <w:jc w:val="both"/>
+      </w:pPr>
+      <w:r>
+        <w:lastRenderedPageBreak/>
+        <w:t>Essa história clássica se passa na Inglaterra em 1797. Cinco irmãs da família Bennet foram criadas por uma mãe com fixação em lhes encontrar maridos ricos que garantam</w:t>
       </w:r>
       <w:r>
         <w:t xml:space="preserve"> </w:t>
       </w:r>
       <w:r>
-        <w:t xml:space="preserve">e musicais. Filmes que em sua maioria não são tecnicamente incríveis ou inovadores, mas que eu carrego </w:t>
-      </w:r>
-      <w:r>
-        <w:t xml:space="preserve">comigo </w:t>
-      </w:r>
-      <w:r>
-        <w:t>pelo conforto que me proporcionaram quando precisei e me pela alegria que trazem quando reassisto</w:t>
-      </w:r>
-      <w:r>
-        <w:t>.</w:t>
-      </w:r>
-      <w:r>
-        <w:t xml:space="preserve"> São fofos, </w:t>
-      </w:r>
-      <w:r>
-        <w:t xml:space="preserve">são </w:t>
-      </w:r>
-      <w:r>
-        <w:t>simpáticos.</w:t>
-      </w:r>
-    </w:p>
-    <w:p>
-      <w:pPr>
-        <w:jc w:val="both"/>
-      </w:pPr>
-    </w:p>
-    <w:p>
-      <w:pPr>
-        <w:jc w:val="both"/>
-      </w:pPr>
-      <w:r>
-        <w:t>Mamma Mia!</w:t>
-      </w:r>
-    </w:p>
-    <w:p>
-      <w:pPr>
-        <w:jc w:val="both"/>
-      </w:pPr>
-      <w:r>
-        <w:t xml:space="preserve">Uma ilha grega, uma playlist composta 100% por músicas do ABBA, Meryl Streep e três coroas gatos, sendo um deles simplesmente o agente 007 (Pierce Brosnan </w:t>
-      </w:r>
-      <w:r>
-        <w:t>&amp;hearts</w:t>
-      </w:r>
-      <w:r>
-        <w:t>). Nesse contexto perfeito, a noiva Sophie convida três ex-namorados de sua mãe na esperança de conhecer seu verdadeiro pai a tempo de seu casamento.</w:t>
-      </w:r>
-    </w:p>
-    <w:p>
-      <w:pPr>
-        <w:jc w:val="both"/>
-      </w:pPr>
-      <w:r>
-        <w:t>Titulo no Brasil: Mamma Mia!</w:t>
-      </w:r>
-    </w:p>
-    <w:p>
-      <w:pPr>
-        <w:jc w:val="both"/>
-      </w:pPr>
-    </w:p>
-    <w:p>
-      <w:pPr>
-        <w:jc w:val="both"/>
-      </w:pPr>
-      <w:r>
-        <w:t>27 Dresses</w:t>
-      </w:r>
-    </w:p>
-    <w:p>
-      <w:pPr>
-        <w:jc w:val="both"/>
-      </w:pPr>
-      <w:r>
-        <w:t>O filme logo no início tem uma sequência de dois casamentos simultâneos, dancinhas brega, vestidos e táxis (na verdade um táxi só). A história acompanha a secretaria e "eterna" dama de honra, Jane lidando com uma situação super embaraçosa, que foi agravada pela sua incapacidade em dizer "não". Definitivamente a comédia romântica que eu mais assisti na vida. Talvez a presença do jornalista mais charmoso do audiovisual: Kevin Doyle tenha contribuído para isso. Talvez. Esse filme também me apresentou a minha música favorita do Elton John "Bennie and The Jets" (mesmo que nenhum verso da música tenha sido cantado certo) e só por isso já vale a pena. Carinho eterno por esse aqui</w:t>
-      </w:r>
-    </w:p>
-    <w:p>
-      <w:pPr>
-        <w:jc w:val="both"/>
-      </w:pPr>
-      <w:r>
-        <w:t>Titulo no Brasil: Vestida pra casar</w:t>
-      </w:r>
-    </w:p>
-    <w:p>
-      <w:pPr>
-        <w:jc w:val="both"/>
-      </w:pPr>
-    </w:p>
-    <w:p>
-      <w:pPr>
-        <w:jc w:val="both"/>
-      </w:pPr>
-      <w:r>
-        <w:t>Crazy Stupid Love</w:t>
-      </w:r>
-    </w:p>
-    <w:p>
-      <w:pPr>
-        <w:jc w:val="both"/>
-      </w:pPr>
-      <w:r>
-        <w:t>Carl Weaver, um homem de meia idade, tem a vida virada de cabeça pra baixo quando sua esposa pede o divórcio. Até que em um bar ele conhece o jovem conquistador Jacob, que decide ajudá-lo a recuperar a autoestima e dar a volta por cima. E então a vida de Carl vira de cabeça pra baixo de novo e de novo. Nesse aqui tem plot twist! E também foi onde nasceu o meme do Ryan Gosling rindo. Amo. Na minha opinião, esse filme tem um dos elencos mais carismáticos do gênero.</w:t>
-      </w:r>
-    </w:p>
-    <w:p>
-      <w:pPr>
-        <w:jc w:val="both"/>
-      </w:pPr>
-      <w:r>
-        <w:t>Titulo no Brasil: Amor a toda prova</w:t>
-      </w:r>
-    </w:p>
-    <w:p>
-      <w:pPr>
-        <w:jc w:val="both"/>
-      </w:pPr>
-    </w:p>
-    <w:p>
-      <w:pPr>
-        <w:jc w:val="both"/>
-      </w:pPr>
-      <w:r>
-        <w:t>The Emperor's New Groove</w:t>
-      </w:r>
-    </w:p>
-    <w:p>
-      <w:pPr>
-        <w:jc w:val="both"/>
-      </w:pPr>
-      <w:r>
-        <w:t>O imperador Kuzco é um jovem muito arrogante, egoísta e ambicioso que perde seu poder quando é transformado em lhama e vai ser desafiado a uma auto análise. Pra mim, essa é a melhor animação de todas: é hilária,  tem uma dupla sensacional formada por Izma e seu assistente Kronk e a dublagem brasileira é perfeita (Selton Melo *coração)</w:t>
-      </w:r>
-    </w:p>
-    <w:p>
-      <w:pPr>
-        <w:jc w:val="both"/>
-      </w:pPr>
-      <w:r>
-        <w:t>Titulo no Brasil: A nova onda do imperador</w:t>
-      </w:r>
-    </w:p>
-    <w:p>
-      <w:pPr>
-        <w:jc w:val="both"/>
-      </w:pPr>
-    </w:p>
-    <w:p>
-      <w:pPr>
-        <w:jc w:val="both"/>
-      </w:pPr>
-      <w:r>
-        <w:t>Casa comigo?</w:t>
-      </w:r>
-    </w:p>
-    <w:p>
-      <w:pPr>
-        <w:jc w:val="both"/>
-      </w:pPr>
-      <w:r>
-        <w:t>Uma mulher americana pretende aproveitar um feriado irlandês para pedir o seu namorado em casamento, já que ele ainda não fez o pedido. O plano é que Amy o surpreenda em uma viagem de trabalho, mas inúmeras dificuldades surgem no trajeto, dificultando a sua chegada. Ela contrata o irlandês ? como guia, mas a viagem é bem diferente do esperado.</w:t>
-      </w:r>
-    </w:p>
-    <w:p>
-      <w:pPr>
-        <w:jc w:val="both"/>
-      </w:pPr>
-    </w:p>
-    <w:p>
-      <w:pPr>
-        <w:jc w:val="both"/>
-      </w:pPr>
-      <w:r>
-        <w:t>Questão de tempo</w:t>
-      </w:r>
-    </w:p>
-    <w:p>
-      <w:pPr>
-        <w:jc w:val="both"/>
-      </w:pPr>
-      <w:r>
-        <w:t>Tim descobre por meio de seu pai um segredo de família que tem o potencial de mudar a sua vida completamente: todos os homens da família conseguem viajar para o passado. Ele conhece a adorável Mary e aprende, de um jeito angustiante, mas divertido que tem que lidar com cuidado com a habilidade para não gerar consequências indesejadas e irreversíveis. Pra mim, Questão de Tempo, é um filme muito meigo, com personagens cativantes e uma história criativa.</w:t>
-      </w:r>
-    </w:p>
-    <w:p>
-      <w:pPr>
-        <w:jc w:val="both"/>
-      </w:pPr>
-    </w:p>
-    <w:p>
-      <w:pPr>
-        <w:jc w:val="both"/>
-      </w:pPr>
-      <w:r>
-        <w:t>O diabo veste prada</w:t>
-      </w:r>
-    </w:p>
-    <w:p>
-      <w:pPr>
-        <w:jc w:val="both"/>
-      </w:pPr>
-      <w:r>
-        <w:t>Mesmo sem nunca ter se imaginado trabalhando no mundo da moda, a aspirante a jornalista Mia consegue uma vaga como assistente de uma importante e editora da revista ?, Miranda P. O trabalho proporciona roupas, sapatos e bolsas de marca, mas em contrapartida testa todos os limites de Mia. Adoro esse filme mesmo não sendo fã da moda dos anos 2000, até porque a Miranda já é um show a parte, com as melhores expressões faciais, sendo a maioria delas de julgamento. Maravilhosa. Tóxica? Com certeza. Mas maravilhosa.</w:t>
-      </w:r>
-    </w:p>
-    <w:p>
-      <w:pPr>
-        <w:jc w:val="both"/>
-      </w:pPr>
-    </w:p>
-    <w:p>
-      <w:pPr>
-        <w:jc w:val="both"/>
-      </w:pPr>
-      <w:r>
-        <w:t>Orgulho e Preconceito</w:t>
-      </w:r>
-    </w:p>
-    <w:p>
-      <w:pPr>
-        <w:jc w:val="both"/>
-      </w:pPr>
-      <w:r>
-        <w:lastRenderedPageBreak/>
-        <w:t>Essa história clássica se passa Inglaterra, 1797. Cinco irmãs d família Bennet foram criadas por uma mãe com fixação em lhes encontrar maridos ricos que garantam um futuro. Porém Elizabeth, a filha mais velha, não concorda com isso e almeja mais da vida. Ela já havia passado do que era considerada a idade de se casar, quando o sr. Bingley, um solteiro rico, passa a morar em uma mansão próxima. Ele chega acompanhado da irmã e de um amigo, o sr. Darcy, orgulhoso e esnobe. Os encontros entre Elizabeth e Darcy passam a ser cada vez mais constantes, apesar deles sempre discutirem e partir disso uma história linda e complicada na medida certa é construída. A autora do livro que inspirou o filme, Jane Austen é uma escritora muito respeitada com diversas adaptações de suas obras. Então confia que a história é boa. Mas sinceramente, esse filme poderia facilmente estar na outra lista, pois é um filme mais sério, com muita qualidade técnica. Acredito que ele se enquadre melhor aqui, pois me trouxe e ainda me traz muito conforto.</w:t>
-      </w:r>
-    </w:p>
-    <w:p>
-      <w:pPr>
-        <w:jc w:val="both"/>
-      </w:pPr>
-    </w:p>
-    <w:p>
-      <w:pPr>
-        <w:jc w:val="both"/>
-      </w:pPr>
-      <w:r>
+        <w:t>um futuro. Porém Elizabeth, a filha mais velha, não concorda com isso e almeja mais da vida. Ela já havia passado do que era considerada a idade de se casar, quando o sr. Bingley, um solteiro rico, passa a morar em uma mansão próxima. Ele chega acompanhado</w:t>
+      </w:r>
+      <w:r>
+        <w:t xml:space="preserve"> </w:t>
+      </w:r>
+      <w:r>
+        <w:t>da irmã e de um amigo, o sr. Darcy, orgulhoso e esnobe. Os encontros entre Elizabeth e Darcy passam a ser cada vez mais constantes, apesar deles sempre discutirem e partir disso uma história linda e complicada na medida certa é construída. A autora do livro que inspirou o filme, Jane Austen é uma escritora muito respeitada com diversas adaptações de suas obras. Então confia que a história é boa. Mas sinceramente, esse filme poderia facilmente estar na outra lista, pois é um filme mais sério, com muita qualidade técnica. Acredito que ele se enquadre melhor aqui, pois me trouxe e ainda me traz muito conforto</w:t>
+      </w:r>
+    </w:p>
+    <w:p>
+      <w:pPr>
+        <w:jc w:val="both"/>
+        <w:rPr>
+          <w:u w:val="single"/>
+        </w:rPr>
+      </w:pPr>
+      <w:r>
+        <w:rPr>
+          <w:u w:val="single"/>
+        </w:rPr>
         <w:t>High School Musical</w:t>
       </w:r>
     </w:p>

</xml_diff>